<commit_message>
Memoriaren eranskinak osatu memoriako edukiarekin
</commit_message>
<xml_diff>
--- a/Proiektua/Aurrekontua/Aurrekontua.docx
+++ b/Proiektua/Aurrekontua/Aurrekontua.docx
@@ -6,11 +6,19 @@
       <w:pPr>
         <w:pStyle w:val="Ttulo"/>
         <w:rPr>
+          <w:b/>
+          <w:bCs/>
+          <w:sz w:val="44"/>
+          <w:szCs w:val="44"/>
           <w:lang w:val="eu-ES"/>
         </w:rPr>
       </w:pPr>
       <w:r>
         <w:rPr>
+          <w:b/>
+          <w:bCs/>
+          <w:sz w:val="44"/>
+          <w:szCs w:val="44"/>
           <w:lang w:val="eu-ES"/>
         </w:rPr>
         <w:t>Aurrekontua</w:t>
@@ -39,127 +47,7 @@
           <w:iCs/>
           <w:lang w:val="eu-ES"/>
         </w:rPr>
-        <w:t>ALI (</w:t>
-      </w:r>
-      <w:proofErr w:type="spellStart"/>
-      <w:r>
-        <w:rPr>
-          <w:rFonts w:eastAsiaTheme="majorEastAsia"/>
-          <w:i/>
-          <w:iCs/>
-          <w:lang w:val="eu-ES"/>
-        </w:rPr>
-        <w:t>Asociación</w:t>
-      </w:r>
-      <w:proofErr w:type="spellEnd"/>
-      <w:r>
-        <w:rPr>
-          <w:rFonts w:eastAsiaTheme="majorEastAsia"/>
-          <w:i/>
-          <w:iCs/>
-          <w:lang w:val="eu-ES"/>
-        </w:rPr>
-        <w:t xml:space="preserve"> de </w:t>
-      </w:r>
-      <w:proofErr w:type="spellStart"/>
-      <w:r>
-        <w:rPr>
-          <w:rFonts w:eastAsiaTheme="majorEastAsia"/>
-          <w:i/>
-          <w:iCs/>
-          <w:lang w:val="eu-ES"/>
-        </w:rPr>
-        <w:t>Titulados</w:t>
-      </w:r>
-      <w:proofErr w:type="spellEnd"/>
-      <w:r>
-        <w:rPr>
-          <w:rFonts w:eastAsiaTheme="majorEastAsia"/>
-          <w:i/>
-          <w:iCs/>
-          <w:lang w:val="eu-ES"/>
-        </w:rPr>
-        <w:t xml:space="preserve"> </w:t>
-      </w:r>
-      <w:proofErr w:type="spellStart"/>
-      <w:r>
-        <w:rPr>
-          <w:rFonts w:eastAsiaTheme="majorEastAsia"/>
-          <w:i/>
-          <w:iCs/>
-          <w:lang w:val="eu-ES"/>
-        </w:rPr>
-        <w:t>Universitarios</w:t>
-      </w:r>
-      <w:proofErr w:type="spellEnd"/>
-      <w:r>
-        <w:rPr>
-          <w:rFonts w:eastAsiaTheme="majorEastAsia"/>
-          <w:i/>
-          <w:iCs/>
-          <w:lang w:val="eu-ES"/>
-        </w:rPr>
-        <w:t xml:space="preserve"> </w:t>
-      </w:r>
-      <w:proofErr w:type="spellStart"/>
-      <w:r>
-        <w:rPr>
-          <w:rFonts w:eastAsiaTheme="majorEastAsia"/>
-          <w:i/>
-          <w:iCs/>
-          <w:lang w:val="eu-ES"/>
-        </w:rPr>
-        <w:t>Oficiales</w:t>
-      </w:r>
-      <w:proofErr w:type="spellEnd"/>
-      <w:r>
-        <w:rPr>
-          <w:rFonts w:eastAsiaTheme="majorEastAsia"/>
-          <w:i/>
-          <w:iCs/>
-          <w:lang w:val="eu-ES"/>
-        </w:rPr>
-        <w:t xml:space="preserve"> </w:t>
-      </w:r>
-      <w:proofErr w:type="spellStart"/>
-      <w:r>
-        <w:rPr>
-          <w:rFonts w:eastAsiaTheme="majorEastAsia"/>
-          <w:i/>
-          <w:iCs/>
-          <w:lang w:val="eu-ES"/>
-        </w:rPr>
-        <w:t>en</w:t>
-      </w:r>
-      <w:proofErr w:type="spellEnd"/>
-      <w:r>
-        <w:rPr>
-          <w:rFonts w:eastAsiaTheme="majorEastAsia"/>
-          <w:i/>
-          <w:iCs/>
-          <w:lang w:val="eu-ES"/>
-        </w:rPr>
-        <w:t xml:space="preserve"> </w:t>
-      </w:r>
-      <w:proofErr w:type="spellStart"/>
-      <w:r>
-        <w:rPr>
-          <w:rFonts w:eastAsiaTheme="majorEastAsia"/>
-          <w:i/>
-          <w:iCs/>
-          <w:lang w:val="eu-ES"/>
-        </w:rPr>
-        <w:t>Informática</w:t>
-      </w:r>
-      <w:proofErr w:type="spellEnd"/>
-      <w:r>
-        <w:rPr>
-          <w:rFonts w:eastAsiaTheme="majorEastAsia"/>
-          <w:i/>
-          <w:iCs/>
-          <w:lang w:val="eu-ES"/>
-        </w:rPr>
-        <w:t>)</w:t>
+        <w:t>ALI (Asociación de Titulados Universitarios Oficiales en Informática)</w:t>
       </w:r>
       <w:r>
         <w:rPr>
@@ -194,23 +82,7 @@
           <w:rFonts w:eastAsiaTheme="majorEastAsia"/>
           <w:lang w:val="eu-ES"/>
         </w:rPr>
-        <w:t xml:space="preserve">estetik, proiektua garatzeko behar izan diren erreminten kostua kalkulatzea. </w:t>
-      </w:r>
-      <w:proofErr w:type="spellStart"/>
-      <w:r>
-        <w:rPr>
-          <w:rFonts w:eastAsiaTheme="majorEastAsia"/>
-          <w:lang w:val="eu-ES"/>
-        </w:rPr>
-        <w:t>Testing</w:t>
-      </w:r>
-      <w:proofErr w:type="spellEnd"/>
-      <w:r>
-        <w:rPr>
-          <w:rFonts w:eastAsiaTheme="majorEastAsia"/>
-          <w:lang w:val="eu-ES"/>
-        </w:rPr>
-        <w:t xml:space="preserve"> teknikoen eta auditoretza baten ziurtagiriaren kostua alde batera utzi da.</w:t>
+        <w:t>estetik, proiektua garatzeko behar izan diren erreminten kostua kalkulatzea. Testing teknikoen eta auditoretza baten ziurtagiriaren kostua alde batera utzi da.</w:t>
       </w:r>
     </w:p>
     <w:p>
@@ -326,21 +198,12 @@
           <w:lang w:val="eu-ES"/>
         </w:rPr>
       </w:pPr>
-      <w:proofErr w:type="spellStart"/>
       <w:r>
         <w:rPr>
           <w:rFonts w:eastAsiaTheme="majorEastAsia"/>
           <w:lang w:val="eu-ES"/>
         </w:rPr>
-        <w:t>Testerrak</w:t>
-      </w:r>
-      <w:proofErr w:type="spellEnd"/>
-      <w:r>
-        <w:rPr>
-          <w:rFonts w:eastAsiaTheme="majorEastAsia"/>
-          <w:lang w:val="eu-ES"/>
-        </w:rPr>
-        <w:t>: 50€/ordua</w:t>
+        <w:t>Testerrak: 50€/ordua</w:t>
       </w:r>
     </w:p>
     <w:bookmarkEnd w:id="0"/>
@@ -352,35 +215,7 @@
         <w:rPr>
           <w:lang w:val="eu-ES"/>
         </w:rPr>
-        <w:t xml:space="preserve">Erabilitako erreminta guztiak doakoak izan dira, beraz, arkitektura propioa eraikitzearen erabakia egokia izan da. </w:t>
-      </w:r>
-      <w:proofErr w:type="spellStart"/>
-      <w:r>
-        <w:rPr>
-          <w:lang w:val="eu-ES"/>
-        </w:rPr>
-        <w:t>Bizagiren</w:t>
-      </w:r>
-      <w:proofErr w:type="spellEnd"/>
-      <w:r>
-        <w:rPr>
-          <w:lang w:val="eu-ES"/>
-        </w:rPr>
-        <w:t xml:space="preserve"> arkitektura erabiliz bere lizentziak eta urteroko mantenuak proiektuaren kostua handituko lukete. Beste alde batetik, ez dira aurkitu erabilitako erreminten </w:t>
-      </w:r>
-      <w:proofErr w:type="spellStart"/>
-      <w:r>
-        <w:rPr>
-          <w:lang w:val="eu-ES"/>
-        </w:rPr>
-        <w:t>premium</w:t>
-      </w:r>
-      <w:proofErr w:type="spellEnd"/>
-      <w:r>
-        <w:rPr>
-          <w:lang w:val="eu-ES"/>
-        </w:rPr>
-        <w:t xml:space="preserve"> lizentziarik, baina egotekotan aurrekontuan sartu daitezke, sistemaren kalitatea handitzeko asmoz. Beheko taulan proposatutako sistema bideragarria izateko aurrekontua ikus daiteke:</w:t>
+        <w:t>Erabilitako erreminta guztiak doakoak izan dira, beraz, arkitektura propioa eraikitzearen erabakia egokia izan da. Bizagiren arkitektura erabiliz bere lizentziak eta urteroko mantenuak proiektuaren kostua handituko lukete. Beste alde batetik, ez dira aurkitu erabilitako erreminten premium lizentziarik, baina egotekotan aurrekontuan sartu daitezke, sistemaren kalitatea handitzeko asmoz. Beheko taulan proposatutako sistema bideragarria izateko aurrekontua ikus daiteke:</w:t>
       </w:r>
       <w:r>
         <w:t xml:space="preserve"> </w:t>
@@ -597,7 +432,6 @@
                 <w:lang w:eastAsia="es-ES"/>
               </w:rPr>
             </w:pPr>
-            <w:proofErr w:type="spellStart"/>
             <w:r>
               <w:rPr>
                 <w:rFonts w:ascii="Calibri" w:eastAsia="Times New Roman" w:hAnsi="Calibri" w:cs="Calibri"/>
@@ -607,10 +441,27 @@
                 <w:szCs w:val="20"/>
                 <w:lang w:eastAsia="es-ES"/>
               </w:rPr>
-              <w:t>Giza</w:t>
-            </w:r>
-            <w:proofErr w:type="spellEnd"/>
-            <w:r>
+              <w:t>Giza Baliabideak</w:t>
+            </w:r>
+          </w:p>
+        </w:tc>
+        <w:tc>
+          <w:tcPr>
+            <w:tcW w:w="1160" w:type="dxa"/>
+            <w:tcBorders>
+              <w:top w:val="nil"/>
+              <w:left w:val="nil"/>
+              <w:bottom w:val="single" w:sz="8" w:space="0" w:color="auto"/>
+              <w:right w:val="single" w:sz="8" w:space="0" w:color="auto"/>
+            </w:tcBorders>
+            <w:shd w:val="clear" w:color="000000" w:fill="AEAAAA"/>
+            <w:vAlign w:val="center"/>
+            <w:hideMark/>
+          </w:tcPr>
+          <w:p>
+            <w:pPr>
+              <w:spacing w:after="0" w:line="240" w:lineRule="auto"/>
+              <w:jc w:val="center"/>
               <w:rPr>
                 <w:rFonts w:ascii="Calibri" w:eastAsia="Times New Roman" w:hAnsi="Calibri" w:cs="Calibri"/>
                 <w:b/>
@@ -619,9 +470,7 @@
                 <w:szCs w:val="20"/>
                 <w:lang w:eastAsia="es-ES"/>
               </w:rPr>
-              <w:t xml:space="preserve"> </w:t>
-            </w:r>
-            <w:proofErr w:type="spellStart"/>
+            </w:pPr>
             <w:r>
               <w:rPr>
                 <w:rFonts w:ascii="Calibri" w:eastAsia="Times New Roman" w:hAnsi="Calibri" w:cs="Calibri"/>
@@ -631,9 +480,8 @@
                 <w:szCs w:val="20"/>
                 <w:lang w:eastAsia="es-ES"/>
               </w:rPr>
-              <w:t>Baliabideak</w:t>
-            </w:r>
-            <w:proofErr w:type="spellEnd"/>
+              <w:t>Orduak</w:t>
+            </w:r>
           </w:p>
         </w:tc>
         <w:tc>
@@ -662,7 +510,6 @@
                 <w:lang w:eastAsia="es-ES"/>
               </w:rPr>
             </w:pPr>
-            <w:proofErr w:type="spellStart"/>
             <w:r>
               <w:rPr>
                 <w:rFonts w:ascii="Calibri" w:eastAsia="Times New Roman" w:hAnsi="Calibri" w:cs="Calibri"/>
@@ -672,50 +519,8 @@
                 <w:szCs w:val="20"/>
                 <w:lang w:eastAsia="es-ES"/>
               </w:rPr>
-              <w:t>Orduak</w:t>
-            </w:r>
-            <w:proofErr w:type="spellEnd"/>
-          </w:p>
-        </w:tc>
-        <w:tc>
-          <w:tcPr>
-            <w:tcW w:w="1160" w:type="dxa"/>
-            <w:tcBorders>
-              <w:top w:val="nil"/>
-              <w:left w:val="nil"/>
-              <w:bottom w:val="single" w:sz="8" w:space="0" w:color="auto"/>
-              <w:right w:val="single" w:sz="8" w:space="0" w:color="auto"/>
-            </w:tcBorders>
-            <w:shd w:val="clear" w:color="000000" w:fill="AEAAAA"/>
-            <w:vAlign w:val="center"/>
-            <w:hideMark/>
-          </w:tcPr>
-          <w:p>
-            <w:pPr>
-              <w:spacing w:after="0" w:line="240" w:lineRule="auto"/>
-              <w:jc w:val="center"/>
-              <w:rPr>
-                <w:rFonts w:ascii="Calibri" w:eastAsia="Times New Roman" w:hAnsi="Calibri" w:cs="Calibri"/>
-                <w:b/>
-                <w:bCs/>
-                <w:color w:val="000000"/>
-                <w:szCs w:val="20"/>
-                <w:lang w:eastAsia="es-ES"/>
-              </w:rPr>
-            </w:pPr>
-            <w:proofErr w:type="spellStart"/>
-            <w:r>
-              <w:rPr>
-                <w:rFonts w:ascii="Calibri" w:eastAsia="Times New Roman" w:hAnsi="Calibri" w:cs="Calibri"/>
-                <w:b/>
-                <w:bCs/>
-                <w:color w:val="000000"/>
-                <w:szCs w:val="20"/>
-                <w:lang w:eastAsia="es-ES"/>
-              </w:rPr>
               <w:t>Kostua</w:t>
             </w:r>
-            <w:proofErr w:type="spellEnd"/>
           </w:p>
         </w:tc>
         <w:tc>
@@ -852,7 +657,6 @@
                 <w:lang w:eastAsia="es-ES"/>
               </w:rPr>
             </w:pPr>
-            <w:proofErr w:type="spellStart"/>
             <w:r>
               <w:rPr>
                 <w:rFonts w:ascii="Calibri" w:eastAsia="Times New Roman" w:hAnsi="Calibri" w:cs="Calibri"/>
@@ -862,7 +666,6 @@
               </w:rPr>
               <w:t>Zuzendaria</w:t>
             </w:r>
-            <w:proofErr w:type="spellEnd"/>
           </w:p>
         </w:tc>
         <w:tc>
@@ -1069,7 +872,6 @@
                 <w:lang w:eastAsia="es-ES"/>
               </w:rPr>
             </w:pPr>
-            <w:proofErr w:type="spellStart"/>
             <w:r>
               <w:rPr>
                 <w:rFonts w:ascii="Calibri" w:eastAsia="Times New Roman" w:hAnsi="Calibri" w:cs="Calibri"/>
@@ -1079,7 +881,6 @@
               </w:rPr>
               <w:t>Arkitektoa</w:t>
             </w:r>
-            <w:proofErr w:type="spellEnd"/>
           </w:p>
         </w:tc>
         <w:tc>
@@ -1501,7 +1302,6 @@
                 <w:lang w:eastAsia="es-ES"/>
               </w:rPr>
             </w:pPr>
-            <w:proofErr w:type="spellStart"/>
             <w:r>
               <w:rPr>
                 <w:rFonts w:ascii="Calibri" w:eastAsia="Times New Roman" w:hAnsi="Calibri" w:cs="Calibri"/>
@@ -1511,7 +1311,6 @@
               </w:rPr>
               <w:t>Garatzailea</w:t>
             </w:r>
-            <w:proofErr w:type="spellEnd"/>
           </w:p>
         </w:tc>
         <w:tc>
@@ -1901,7 +1700,6 @@
                 <w:lang w:eastAsia="es-ES"/>
               </w:rPr>
             </w:pPr>
-            <w:proofErr w:type="spellStart"/>
             <w:r>
               <w:rPr>
                 <w:rFonts w:ascii="Calibri" w:eastAsia="Times New Roman" w:hAnsi="Calibri" w:cs="Calibri"/>
@@ -1913,7 +1711,6 @@
               </w:rPr>
               <w:t>Totala</w:t>
             </w:r>
-            <w:proofErr w:type="spellEnd"/>
           </w:p>
         </w:tc>
         <w:tc>
@@ -2018,7 +1815,6 @@
                 <w:lang w:eastAsia="es-ES"/>
               </w:rPr>
             </w:pPr>
-            <w:proofErr w:type="spellStart"/>
             <w:r>
               <w:rPr>
                 <w:rFonts w:ascii="Calibri" w:eastAsia="Times New Roman" w:hAnsi="Calibri" w:cs="Calibri"/>
@@ -2030,7 +1826,6 @@
               </w:rPr>
               <w:t>Erremintak</w:t>
             </w:r>
-            <w:proofErr w:type="spellEnd"/>
           </w:p>
         </w:tc>
         <w:tc>
@@ -2059,7 +1854,6 @@
                 <w:lang w:eastAsia="es-ES"/>
               </w:rPr>
             </w:pPr>
-            <w:proofErr w:type="spellStart"/>
             <w:r>
               <w:rPr>
                 <w:rFonts w:ascii="Calibri" w:eastAsia="Times New Roman" w:hAnsi="Calibri" w:cs="Calibri"/>
@@ -2071,7 +1865,6 @@
               </w:rPr>
               <w:t>Lizentzia</w:t>
             </w:r>
-            <w:proofErr w:type="spellEnd"/>
           </w:p>
         </w:tc>
         <w:tc>
@@ -2100,7 +1893,6 @@
                 <w:lang w:eastAsia="es-ES"/>
               </w:rPr>
             </w:pPr>
-            <w:proofErr w:type="spellStart"/>
             <w:r>
               <w:rPr>
                 <w:rFonts w:ascii="Calibri" w:eastAsia="Times New Roman" w:hAnsi="Calibri" w:cs="Calibri"/>
@@ -2112,7 +1904,6 @@
               </w:rPr>
               <w:t>Mantenua</w:t>
             </w:r>
-            <w:proofErr w:type="spellEnd"/>
           </w:p>
         </w:tc>
         <w:tc>
@@ -2679,7 +2470,6 @@
                 <w:lang w:eastAsia="es-ES"/>
               </w:rPr>
             </w:pPr>
-            <w:proofErr w:type="spellStart"/>
             <w:r>
               <w:rPr>
                 <w:rFonts w:ascii="Calibri" w:eastAsia="Times New Roman" w:hAnsi="Calibri" w:cs="Calibri"/>
@@ -2689,7 +2479,6 @@
               </w:rPr>
               <w:t>VSCode</w:t>
             </w:r>
-            <w:proofErr w:type="spellEnd"/>
           </w:p>
         </w:tc>
         <w:tc>
@@ -2896,7 +2685,6 @@
                 <w:lang w:eastAsia="es-ES"/>
               </w:rPr>
             </w:pPr>
-            <w:proofErr w:type="spellStart"/>
             <w:r>
               <w:rPr>
                 <w:rFonts w:ascii="Calibri" w:eastAsia="Times New Roman" w:hAnsi="Calibri" w:cs="Calibri"/>
@@ -2906,7 +2694,6 @@
               </w:rPr>
               <w:t>PlantUML</w:t>
             </w:r>
-            <w:proofErr w:type="spellEnd"/>
           </w:p>
         </w:tc>
         <w:tc>
@@ -4188,7 +3975,6 @@
                 <w:lang w:eastAsia="es-ES"/>
               </w:rPr>
             </w:pPr>
-            <w:proofErr w:type="spellStart"/>
             <w:r>
               <w:rPr>
                 <w:rFonts w:ascii="Calibri" w:eastAsia="Times New Roman" w:hAnsi="Calibri" w:cs="Calibri"/>
@@ -4198,7 +3984,6 @@
               </w:rPr>
               <w:t>Pantheon</w:t>
             </w:r>
-            <w:proofErr w:type="spellEnd"/>
           </w:p>
         </w:tc>
         <w:tc>
@@ -4373,7 +4158,6 @@
                 <w:lang w:eastAsia="es-ES"/>
               </w:rPr>
             </w:pPr>
-            <w:proofErr w:type="spellStart"/>
             <w:r>
               <w:rPr>
                 <w:rFonts w:ascii="Calibri" w:eastAsia="Times New Roman" w:hAnsi="Calibri" w:cs="Calibri"/>
@@ -4385,7 +4169,6 @@
               </w:rPr>
               <w:t>Totala</w:t>
             </w:r>
-            <w:proofErr w:type="spellEnd"/>
           </w:p>
         </w:tc>
         <w:tc>
@@ -4591,7 +4374,19 @@
         <w:rPr>
           <w:lang w:val="eu-ES"/>
         </w:rPr>
-        <w:instrText xml:space="preserve"> LINK Excel.Sheet.12 "C:\\Users\\julet\\GitHub\\ProMeta\\Proiektua\\Aurrekontua\\Aurrekontua.xlsx" "Hoja1!F1C1:F21C6" \a \f 4 \h </w:instrText>
+        <w:instrText xml:space="preserve"> LINK </w:instrText>
+      </w:r>
+      <w:r>
+        <w:rPr>
+          <w:lang w:val="eu-ES"/>
+        </w:rPr>
+        <w:instrText xml:space="preserve">Excel.Sheet.12 C:\\Users\\julet\\GitHub\\ProMeta\\Proiektua\\Aurrekontua\\Aurrekontua.xlsx Hoja1!F1C1:F21C6 </w:instrText>
+      </w:r>
+      <w:r>
+        <w:rPr>
+          <w:lang w:val="eu-ES"/>
+        </w:rPr>
+        <w:instrText xml:space="preserve">\a \f 4 \h </w:instrText>
       </w:r>
       <w:r>
         <w:rPr>
@@ -4616,6 +4411,8 @@
       <w:headerReference w:type="default" r:id="rId9"/>
       <w:footerReference w:type="even" r:id="rId10"/>
       <w:footerReference w:type="default" r:id="rId11"/>
+      <w:headerReference w:type="first" r:id="rId12"/>
+      <w:footerReference w:type="first" r:id="rId13"/>
       <w:pgSz w:w="11906" w:h="16838"/>
       <w:pgMar w:top="1417" w:right="1701" w:bottom="1417" w:left="1701" w:header="708" w:footer="708" w:gutter="0"/>
       <w:cols w:space="708"/>
@@ -4667,27 +4464,17 @@
     <w:pPr>
       <w:pStyle w:val="Piedepgina"/>
     </w:pPr>
-    <w:proofErr w:type="spellStart"/>
     <w:r>
-      <w:t>Hizkuntza</w:t>
+      <w:t>Aurrekontua</w:t>
     </w:r>
-    <w:proofErr w:type="spellEnd"/>
-    <w:r>
-      <w:t xml:space="preserve"> </w:t>
-    </w:r>
-    <w:proofErr w:type="spellStart"/>
-    <w:r>
-      <w:t>Hitzarmena</w:t>
-    </w:r>
-    <w:proofErr w:type="spellEnd"/>
     <w:r>
       <w:ptab w:relativeTo="margin" w:alignment="center" w:leader="none"/>
     </w:r>
     <w:r>
-      <w:t>2021/04/0</w:t>
+      <w:t>2021/0</w:t>
     </w:r>
     <w:r>
-      <w:t>6</w:t>
+      <w:t>5/31</w:t>
     </w:r>
     <w:r>
       <w:ptab w:relativeTo="margin" w:alignment="right" w:leader="none"/>
@@ -4710,21 +4497,21 @@
     <w:r>
       <w:t xml:space="preserve"> / </w:t>
     </w:r>
-    <w:r>
-      <w:fldChar w:fldCharType="begin"/>
-    </w:r>
-    <w:r>
-      <w:instrText>NUMPAGES  \* Arabic  \* MERGEFORMAT</w:instrText>
-    </w:r>
-    <w:r>
-      <w:fldChar w:fldCharType="separate"/>
-    </w:r>
-    <w:r>
-      <w:t>2</w:t>
-    </w:r>
-    <w:r>
-      <w:fldChar w:fldCharType="end"/>
-    </w:r>
+    <w:fldSimple w:instr="NUMPAGES  \* Arabic  \* MERGEFORMAT">
+      <w:r>
+        <w:t>2</w:t>
+      </w:r>
+    </w:fldSimple>
+  </w:p>
+</w:ftr>
+</file>
+
+<file path=word/footer3.xml><?xml version="1.0" encoding="utf-8"?>
+<w:ftr xmlns:wpc="http://schemas.microsoft.com/office/word/2010/wordprocessingCanvas" xmlns:cx="http://schemas.microsoft.com/office/drawing/2014/chartex" xmlns:cx1="http://schemas.microsoft.com/office/drawing/2015/9/8/chartex" xmlns:cx2="http://schemas.microsoft.com/office/drawing/2015/10/21/chartex" xmlns:cx3="http://schemas.microsoft.com/office/drawing/2016/5/9/chartex" xmlns:cx4="http://schemas.microsoft.com/office/drawing/2016/5/10/chartex" xmlns:cx5="http://schemas.microsoft.com/office/drawing/2016/5/11/chartex" xmlns:cx6="http://schemas.microsoft.com/office/drawing/2016/5/12/chartex" xmlns:cx7="http://schemas.microsoft.com/office/drawing/2016/5/13/chartex" xmlns:cx8="http://schemas.microsoft.com/office/drawing/2016/5/14/chartex" xmlns:mc="http://schemas.openxmlformats.org/markup-compatibility/2006" xmlns:aink="http://schemas.microsoft.com/office/drawing/2016/ink" xmlns:am3d="http://schemas.microsoft.com/office/drawing/2017/model3d" xmlns:o="urn:schemas-microsoft-com:office:office" xmlns:r="http://schemas.openxmlformats.org/officeDocument/2006/relationships" xmlns:m="http://schemas.openxmlformats.org/officeDocument/2006/math" xmlns:v="urn:schemas-microsoft-com:vml" xmlns:wp14="http://schemas.microsoft.com/office/word/2010/wordprocessingDrawing" xmlns:wp="http://schemas.openxmlformats.org/drawingml/2006/wordprocessingDrawing" xmlns:w10="urn:schemas-microsoft-com:office:word" xmlns:w="http://schemas.openxmlformats.org/wordprocessingml/2006/main" xmlns:w14="http://schemas.microsoft.com/office/word/2010/wordml" xmlns:w15="http://schemas.microsoft.com/office/word/2012/wordml" xmlns:w16cex="http://schemas.microsoft.com/office/word/2018/wordml/cex" xmlns:w16cid="http://schemas.microsoft.com/office/word/2016/wordml/cid" xmlns:w16="http://schemas.microsoft.com/office/word/2018/wordml" xmlns:w16sdtdh="http://schemas.microsoft.com/office/word/2020/wordml/sdtdatahash" xmlns:w16se="http://schemas.microsoft.com/office/word/2015/wordml/symex" xmlns:wpg="http://schemas.microsoft.com/office/word/2010/wordprocessingGroup" xmlns:wpi="http://schemas.microsoft.com/office/word/2010/wordprocessingInk" xmlns:wne="http://schemas.microsoft.com/office/word/2006/wordml" xmlns:wps="http://schemas.microsoft.com/office/word/2010/wordprocessingShape" mc:Ignorable="w14 w15 w16se w16cid w16 w16cex w16sdtdh wp14">
+  <w:p>
+    <w:pPr>
+      <w:pStyle w:val="Piedepgina"/>
+    </w:pPr>
   </w:p>
 </w:ftr>
 </file>
@@ -4945,16 +4732,8 @@
             <w:rPr>
               <w:lang w:val="eu-ES"/>
             </w:rPr>
-            <w:t xml:space="preserve">Proiektua: </w:t>
+            <w:t>Proiektua: ProMeta</w:t>
           </w:r>
-          <w:proofErr w:type="spellStart"/>
-          <w:r>
-            <w:rPr>
-              <w:lang w:val="eu-ES"/>
-            </w:rPr>
-            <w:t>ProMeta</w:t>
-          </w:r>
-          <w:proofErr w:type="spellEnd"/>
         </w:p>
         <w:p>
           <w:pPr>
@@ -4990,6 +4769,16 @@
     </w:tr>
   </w:tbl>
   <w:p/>
+</w:hdr>
+</file>
+
+<file path=word/header3.xml><?xml version="1.0" encoding="utf-8"?>
+<w:hdr xmlns:wpc="http://schemas.microsoft.com/office/word/2010/wordprocessingCanvas" xmlns:cx="http://schemas.microsoft.com/office/drawing/2014/chartex" xmlns:cx1="http://schemas.microsoft.com/office/drawing/2015/9/8/chartex" xmlns:cx2="http://schemas.microsoft.com/office/drawing/2015/10/21/chartex" xmlns:cx3="http://schemas.microsoft.com/office/drawing/2016/5/9/chartex" xmlns:cx4="http://schemas.microsoft.com/office/drawing/2016/5/10/chartex" xmlns:cx5="http://schemas.microsoft.com/office/drawing/2016/5/11/chartex" xmlns:cx6="http://schemas.microsoft.com/office/drawing/2016/5/12/chartex" xmlns:cx7="http://schemas.microsoft.com/office/drawing/2016/5/13/chartex" xmlns:cx8="http://schemas.microsoft.com/office/drawing/2016/5/14/chartex" xmlns:mc="http://schemas.openxmlformats.org/markup-compatibility/2006" xmlns:aink="http://schemas.microsoft.com/office/drawing/2016/ink" xmlns:am3d="http://schemas.microsoft.com/office/drawing/2017/model3d" xmlns:o="urn:schemas-microsoft-com:office:office" xmlns:r="http://schemas.openxmlformats.org/officeDocument/2006/relationships" xmlns:m="http://schemas.openxmlformats.org/officeDocument/2006/math" xmlns:v="urn:schemas-microsoft-com:vml" xmlns:wp14="http://schemas.microsoft.com/office/word/2010/wordprocessingDrawing" xmlns:wp="http://schemas.openxmlformats.org/drawingml/2006/wordprocessingDrawing" xmlns:w10="urn:schemas-microsoft-com:office:word" xmlns:w="http://schemas.openxmlformats.org/wordprocessingml/2006/main" xmlns:w14="http://schemas.microsoft.com/office/word/2010/wordml" xmlns:w15="http://schemas.microsoft.com/office/word/2012/wordml" xmlns:w16cex="http://schemas.microsoft.com/office/word/2018/wordml/cex" xmlns:w16cid="http://schemas.microsoft.com/office/word/2016/wordml/cid" xmlns:w16="http://schemas.microsoft.com/office/word/2018/wordml" xmlns:w16sdtdh="http://schemas.microsoft.com/office/word/2020/wordml/sdtdatahash" xmlns:w16se="http://schemas.microsoft.com/office/word/2015/wordml/symex" xmlns:wpg="http://schemas.microsoft.com/office/word/2010/wordprocessingGroup" xmlns:wpi="http://schemas.microsoft.com/office/word/2010/wordprocessingInk" xmlns:wne="http://schemas.microsoft.com/office/word/2006/wordml" xmlns:wps="http://schemas.microsoft.com/office/word/2010/wordprocessingShape" mc:Ignorable="w14 w15 w16se w16cid w16 w16cex w16sdtdh wp14">
+  <w:p>
+    <w:pPr>
+      <w:pStyle w:val="Encabezado"/>
+    </w:pPr>
+  </w:p>
 </w:hdr>
 </file>
 

</xml_diff>

<commit_message>
Aurrekontua eta laburpena eguneratu
</commit_message>
<xml_diff>
--- a/Proiektua/Aurrekontua/Aurrekontua.docx
+++ b/Proiektua/Aurrekontua/Aurrekontua.docx
@@ -47,7 +47,127 @@
           <w:iCs/>
           <w:lang w:val="eu-ES"/>
         </w:rPr>
-        <w:t>ALI (Asociación de Titulados Universitarios Oficiales en Informática)</w:t>
+        <w:t>ALI (</w:t>
+      </w:r>
+      <w:proofErr w:type="spellStart"/>
+      <w:r>
+        <w:rPr>
+          <w:rFonts w:eastAsiaTheme="majorEastAsia"/>
+          <w:i/>
+          <w:iCs/>
+          <w:lang w:val="eu-ES"/>
+        </w:rPr>
+        <w:t>Asociación</w:t>
+      </w:r>
+      <w:proofErr w:type="spellEnd"/>
+      <w:r>
+        <w:rPr>
+          <w:rFonts w:eastAsiaTheme="majorEastAsia"/>
+          <w:i/>
+          <w:iCs/>
+          <w:lang w:val="eu-ES"/>
+        </w:rPr>
+        <w:t xml:space="preserve"> de </w:t>
+      </w:r>
+      <w:proofErr w:type="spellStart"/>
+      <w:r>
+        <w:rPr>
+          <w:rFonts w:eastAsiaTheme="majorEastAsia"/>
+          <w:i/>
+          <w:iCs/>
+          <w:lang w:val="eu-ES"/>
+        </w:rPr>
+        <w:t>Titulados</w:t>
+      </w:r>
+      <w:proofErr w:type="spellEnd"/>
+      <w:r>
+        <w:rPr>
+          <w:rFonts w:eastAsiaTheme="majorEastAsia"/>
+          <w:i/>
+          <w:iCs/>
+          <w:lang w:val="eu-ES"/>
+        </w:rPr>
+        <w:t xml:space="preserve"> </w:t>
+      </w:r>
+      <w:proofErr w:type="spellStart"/>
+      <w:r>
+        <w:rPr>
+          <w:rFonts w:eastAsiaTheme="majorEastAsia"/>
+          <w:i/>
+          <w:iCs/>
+          <w:lang w:val="eu-ES"/>
+        </w:rPr>
+        <w:t>Universitarios</w:t>
+      </w:r>
+      <w:proofErr w:type="spellEnd"/>
+      <w:r>
+        <w:rPr>
+          <w:rFonts w:eastAsiaTheme="majorEastAsia"/>
+          <w:i/>
+          <w:iCs/>
+          <w:lang w:val="eu-ES"/>
+        </w:rPr>
+        <w:t xml:space="preserve"> </w:t>
+      </w:r>
+      <w:proofErr w:type="spellStart"/>
+      <w:r>
+        <w:rPr>
+          <w:rFonts w:eastAsiaTheme="majorEastAsia"/>
+          <w:i/>
+          <w:iCs/>
+          <w:lang w:val="eu-ES"/>
+        </w:rPr>
+        <w:t>Oficiales</w:t>
+      </w:r>
+      <w:proofErr w:type="spellEnd"/>
+      <w:r>
+        <w:rPr>
+          <w:rFonts w:eastAsiaTheme="majorEastAsia"/>
+          <w:i/>
+          <w:iCs/>
+          <w:lang w:val="eu-ES"/>
+        </w:rPr>
+        <w:t xml:space="preserve"> </w:t>
+      </w:r>
+      <w:proofErr w:type="spellStart"/>
+      <w:r>
+        <w:rPr>
+          <w:rFonts w:eastAsiaTheme="majorEastAsia"/>
+          <w:i/>
+          <w:iCs/>
+          <w:lang w:val="eu-ES"/>
+        </w:rPr>
+        <w:t>en</w:t>
+      </w:r>
+      <w:proofErr w:type="spellEnd"/>
+      <w:r>
+        <w:rPr>
+          <w:rFonts w:eastAsiaTheme="majorEastAsia"/>
+          <w:i/>
+          <w:iCs/>
+          <w:lang w:val="eu-ES"/>
+        </w:rPr>
+        <w:t xml:space="preserve"> </w:t>
+      </w:r>
+      <w:proofErr w:type="spellStart"/>
+      <w:r>
+        <w:rPr>
+          <w:rFonts w:eastAsiaTheme="majorEastAsia"/>
+          <w:i/>
+          <w:iCs/>
+          <w:lang w:val="eu-ES"/>
+        </w:rPr>
+        <w:t>Informática</w:t>
+      </w:r>
+      <w:proofErr w:type="spellEnd"/>
+      <w:r>
+        <w:rPr>
+          <w:rFonts w:eastAsiaTheme="majorEastAsia"/>
+          <w:i/>
+          <w:iCs/>
+          <w:lang w:val="eu-ES"/>
+        </w:rPr>
+        <w:t>)</w:t>
       </w:r>
       <w:r>
         <w:rPr>
@@ -82,9 +202,17 @@
           <w:rFonts w:eastAsiaTheme="majorEastAsia"/>
           <w:lang w:val="eu-ES"/>
         </w:rPr>
-        <w:t>estetik, proiektua garatzeko behar izan diren erreminten kostua kalkulatzea. Testing teknikoen eta auditoretza baten ziurtagiriaren kostua alde batera utzi da.</w:t>
+        <w:t>estetik, proiektua garatzeko behar izan diren erreminten kostua kalkulatzea</w:t>
+      </w:r>
+      <w:r>
+        <w:rPr>
+          <w:rFonts w:eastAsiaTheme="majorEastAsia"/>
+          <w:lang w:val="eu-ES"/>
+        </w:rPr>
+        <w:t>.</w:t>
       </w:r>
     </w:p>
+    <w:bookmarkEnd w:id="0"/>
     <w:p>
       <w:pPr>
         <w:jc w:val="both"/>
@@ -98,115 +226,338 @@
           <w:rFonts w:eastAsiaTheme="majorEastAsia"/>
           <w:lang w:val="eu-ES"/>
         </w:rPr>
-        <w:t>Giza baliabideen kostua Ekonomia eta Ogasun Ministerioaren 26/2010 Esparru Akordioan oinarrituta dago. Bertan, software proiektu baten kide bakoitzari hurrengo ordainketa egitea proposatzen da:</w:t>
+        <w:t xml:space="preserve">Giza baliabideen kostua Ekonomia eta Ogasun Ministerioaren 26/2010 Esparru Akordioan oinarrituta dago. Bezeroari begira software proiektu baten kide bakoitzarentzako erabiltzen dugun </w:t>
       </w:r>
-    </w:p>
-    <w:p>
-      <w:pPr>
-        <w:pStyle w:val="Prrafodelista"/>
-        <w:numPr>
-          <w:ilvl w:val="0"/>
-          <w:numId w:val="7"/>
-        </w:numPr>
-        <w:jc w:val="both"/>
-        <w:rPr>
-          <w:rFonts w:eastAsiaTheme="majorEastAsia"/>
-          <w:lang w:val="eu-ES"/>
-        </w:rPr>
-      </w:pPr>
       <w:r>
         <w:rPr>
           <w:rFonts w:eastAsiaTheme="majorEastAsia"/>
           <w:lang w:val="eu-ES"/>
         </w:rPr>
-        <w:t>Proiektuko zuzendaria: 100€/ordua</w:t>
+        <w:t>beheko taulan</w:t>
       </w:r>
-    </w:p>
-    <w:p>
-      <w:pPr>
-        <w:pStyle w:val="Prrafodelista"/>
-        <w:numPr>
-          <w:ilvl w:val="0"/>
-          <w:numId w:val="7"/>
-        </w:numPr>
-        <w:jc w:val="both"/>
-        <w:rPr>
-          <w:rFonts w:eastAsiaTheme="majorEastAsia"/>
-          <w:lang w:val="eu-ES"/>
-        </w:rPr>
-      </w:pPr>
       <w:r>
         <w:rPr>
           <w:rFonts w:eastAsiaTheme="majorEastAsia"/>
           <w:lang w:val="eu-ES"/>
         </w:rPr>
-        <w:t>Arkitektoa: 70€/ordua</w:t>
+        <w:t xml:space="preserve"> ikus daiteke.</w:t>
       </w:r>
     </w:p>
+    <w:tbl>
+      <w:tblPr>
+        <w:tblStyle w:val="Tablaconcuadrcula"/>
+        <w:tblW w:w="0" w:type="auto"/>
+        <w:jc w:val="center"/>
+        <w:tblLook w:val="04A0" w:firstRow="1" w:lastRow="0" w:firstColumn="1" w:lastColumn="0" w:noHBand="0" w:noVBand="1"/>
+      </w:tblPr>
+      <w:tblGrid>
+        <w:gridCol w:w="2835"/>
+        <w:gridCol w:w="2835"/>
+      </w:tblGrid>
+      <w:tr>
+        <w:trPr>
+          <w:jc w:val="center"/>
+        </w:trPr>
+        <w:tc>
+          <w:tcPr>
+            <w:tcW w:w="2835" w:type="dxa"/>
+            <w:shd w:val="clear" w:color="auto" w:fill="AEAAAA" w:themeFill="background2" w:themeFillShade="BF"/>
+          </w:tcPr>
+          <w:p>
+            <w:pPr>
+              <w:jc w:val="center"/>
+              <w:rPr>
+                <w:rFonts w:eastAsiaTheme="majorEastAsia"/>
+                <w:b/>
+                <w:bCs/>
+                <w:lang w:val="eu-ES"/>
+              </w:rPr>
+            </w:pPr>
+            <w:r>
+              <w:rPr>
+                <w:rFonts w:eastAsiaTheme="majorEastAsia"/>
+                <w:b/>
+                <w:bCs/>
+                <w:lang w:val="eu-ES"/>
+              </w:rPr>
+              <w:t>Kidea</w:t>
+            </w:r>
+          </w:p>
+        </w:tc>
+        <w:tc>
+          <w:tcPr>
+            <w:tcW w:w="2835" w:type="dxa"/>
+            <w:shd w:val="clear" w:color="auto" w:fill="AEAAAA" w:themeFill="background2" w:themeFillShade="BF"/>
+          </w:tcPr>
+          <w:p>
+            <w:pPr>
+              <w:jc w:val="center"/>
+              <w:rPr>
+                <w:rFonts w:eastAsiaTheme="majorEastAsia"/>
+                <w:b/>
+                <w:bCs/>
+                <w:lang w:val="eu-ES"/>
+              </w:rPr>
+            </w:pPr>
+            <w:r>
+              <w:rPr>
+                <w:rFonts w:eastAsiaTheme="majorEastAsia"/>
+                <w:b/>
+                <w:bCs/>
+                <w:lang w:val="eu-ES"/>
+              </w:rPr>
+              <w:t>Kostua (€/ordu)</w:t>
+            </w:r>
+          </w:p>
+        </w:tc>
+      </w:tr>
+      <w:tr>
+        <w:trPr>
+          <w:jc w:val="center"/>
+        </w:trPr>
+        <w:tc>
+          <w:tcPr>
+            <w:tcW w:w="2835" w:type="dxa"/>
+          </w:tcPr>
+          <w:p>
+            <w:pPr>
+              <w:jc w:val="center"/>
+              <w:rPr>
+                <w:rFonts w:eastAsiaTheme="majorEastAsia"/>
+                <w:lang w:val="eu-ES"/>
+              </w:rPr>
+            </w:pPr>
+            <w:r>
+              <w:rPr>
+                <w:rFonts w:eastAsiaTheme="majorEastAsia"/>
+                <w:lang w:val="eu-ES"/>
+              </w:rPr>
+              <w:t>Proiektuko zuzendaria</w:t>
+            </w:r>
+          </w:p>
+        </w:tc>
+        <w:tc>
+          <w:tcPr>
+            <w:tcW w:w="2835" w:type="dxa"/>
+          </w:tcPr>
+          <w:p>
+            <w:pPr>
+              <w:jc w:val="center"/>
+              <w:rPr>
+                <w:rFonts w:eastAsiaTheme="majorEastAsia"/>
+                <w:lang w:val="eu-ES"/>
+              </w:rPr>
+            </w:pPr>
+            <w:r>
+              <w:rPr>
+                <w:rFonts w:eastAsiaTheme="majorEastAsia"/>
+                <w:lang w:val="eu-ES"/>
+              </w:rPr>
+              <w:t>100</w:t>
+            </w:r>
+          </w:p>
+        </w:tc>
+      </w:tr>
+      <w:tr>
+        <w:trPr>
+          <w:jc w:val="center"/>
+        </w:trPr>
+        <w:tc>
+          <w:tcPr>
+            <w:tcW w:w="2835" w:type="dxa"/>
+          </w:tcPr>
+          <w:p>
+            <w:pPr>
+              <w:jc w:val="center"/>
+              <w:rPr>
+                <w:rFonts w:eastAsiaTheme="majorEastAsia"/>
+                <w:lang w:val="eu-ES"/>
+              </w:rPr>
+            </w:pPr>
+            <w:r>
+              <w:rPr>
+                <w:rFonts w:eastAsiaTheme="majorEastAsia"/>
+                <w:lang w:val="eu-ES"/>
+              </w:rPr>
+              <w:t>Arkitektoa</w:t>
+            </w:r>
+          </w:p>
+        </w:tc>
+        <w:tc>
+          <w:tcPr>
+            <w:tcW w:w="2835" w:type="dxa"/>
+          </w:tcPr>
+          <w:p>
+            <w:pPr>
+              <w:jc w:val="center"/>
+              <w:rPr>
+                <w:rFonts w:eastAsiaTheme="majorEastAsia"/>
+                <w:lang w:val="eu-ES"/>
+              </w:rPr>
+            </w:pPr>
+            <w:r>
+              <w:rPr>
+                <w:rFonts w:eastAsiaTheme="majorEastAsia"/>
+                <w:lang w:val="eu-ES"/>
+              </w:rPr>
+              <w:t>70</w:t>
+            </w:r>
+          </w:p>
+        </w:tc>
+      </w:tr>
+      <w:tr>
+        <w:trPr>
+          <w:jc w:val="center"/>
+        </w:trPr>
+        <w:tc>
+          <w:tcPr>
+            <w:tcW w:w="2835" w:type="dxa"/>
+          </w:tcPr>
+          <w:p>
+            <w:pPr>
+              <w:jc w:val="center"/>
+              <w:rPr>
+                <w:rFonts w:eastAsiaTheme="majorEastAsia"/>
+                <w:lang w:val="eu-ES"/>
+              </w:rPr>
+            </w:pPr>
+            <w:r>
+              <w:rPr>
+                <w:rFonts w:eastAsiaTheme="majorEastAsia"/>
+                <w:lang w:val="eu-ES"/>
+              </w:rPr>
+              <w:t>Analista</w:t>
+            </w:r>
+          </w:p>
+        </w:tc>
+        <w:tc>
+          <w:tcPr>
+            <w:tcW w:w="2835" w:type="dxa"/>
+          </w:tcPr>
+          <w:p>
+            <w:pPr>
+              <w:jc w:val="center"/>
+              <w:rPr>
+                <w:rFonts w:eastAsiaTheme="majorEastAsia"/>
+                <w:lang w:val="eu-ES"/>
+              </w:rPr>
+            </w:pPr>
+            <w:r>
+              <w:rPr>
+                <w:rFonts w:eastAsiaTheme="majorEastAsia"/>
+                <w:lang w:val="eu-ES"/>
+              </w:rPr>
+              <w:t>70</w:t>
+            </w:r>
+          </w:p>
+        </w:tc>
+      </w:tr>
+      <w:tr>
+        <w:trPr>
+          <w:jc w:val="center"/>
+        </w:trPr>
+        <w:tc>
+          <w:tcPr>
+            <w:tcW w:w="2835" w:type="dxa"/>
+          </w:tcPr>
+          <w:p>
+            <w:pPr>
+              <w:jc w:val="center"/>
+              <w:rPr>
+                <w:rFonts w:eastAsiaTheme="majorEastAsia"/>
+                <w:lang w:val="eu-ES"/>
+              </w:rPr>
+            </w:pPr>
+            <w:r>
+              <w:rPr>
+                <w:rFonts w:eastAsiaTheme="majorEastAsia"/>
+                <w:lang w:val="eu-ES"/>
+              </w:rPr>
+              <w:t>Garatzailea</w:t>
+            </w:r>
+          </w:p>
+        </w:tc>
+        <w:tc>
+          <w:tcPr>
+            <w:tcW w:w="2835" w:type="dxa"/>
+          </w:tcPr>
+          <w:p>
+            <w:pPr>
+              <w:jc w:val="center"/>
+              <w:rPr>
+                <w:rFonts w:eastAsiaTheme="majorEastAsia"/>
+                <w:lang w:val="eu-ES"/>
+              </w:rPr>
+            </w:pPr>
+            <w:r>
+              <w:rPr>
+                <w:rFonts w:eastAsiaTheme="majorEastAsia"/>
+                <w:lang w:val="eu-ES"/>
+              </w:rPr>
+              <w:t>50</w:t>
+            </w:r>
+          </w:p>
+        </w:tc>
+      </w:tr>
+      <w:tr>
+        <w:trPr>
+          <w:jc w:val="center"/>
+        </w:trPr>
+        <w:tc>
+          <w:tcPr>
+            <w:tcW w:w="2835" w:type="dxa"/>
+          </w:tcPr>
+          <w:p>
+            <w:pPr>
+              <w:jc w:val="center"/>
+              <w:rPr>
+                <w:rFonts w:eastAsiaTheme="majorEastAsia"/>
+                <w:lang w:val="eu-ES"/>
+              </w:rPr>
+            </w:pPr>
+            <w:proofErr w:type="spellStart"/>
+            <w:r>
+              <w:rPr>
+                <w:rFonts w:eastAsiaTheme="majorEastAsia"/>
+                <w:lang w:val="eu-ES"/>
+              </w:rPr>
+              <w:t>Probatzailea</w:t>
+            </w:r>
+            <w:proofErr w:type="spellEnd"/>
+          </w:p>
+        </w:tc>
+        <w:tc>
+          <w:tcPr>
+            <w:tcW w:w="2835" w:type="dxa"/>
+          </w:tcPr>
+          <w:p>
+            <w:pPr>
+              <w:keepNext/>
+              <w:jc w:val="center"/>
+              <w:rPr>
+                <w:rFonts w:eastAsiaTheme="majorEastAsia"/>
+                <w:lang w:val="eu-ES"/>
+              </w:rPr>
+            </w:pPr>
+            <w:r>
+              <w:rPr>
+                <w:rFonts w:eastAsiaTheme="majorEastAsia"/>
+                <w:lang w:val="eu-ES"/>
+              </w:rPr>
+              <w:t>50</w:t>
+            </w:r>
+          </w:p>
+        </w:tc>
+      </w:tr>
+    </w:tbl>
     <w:p>
       <w:pPr>
-        <w:pStyle w:val="Prrafodelista"/>
-        <w:numPr>
-          <w:ilvl w:val="0"/>
-          <w:numId w:val="7"/>
-        </w:numPr>
         <w:jc w:val="both"/>
         <w:rPr>
-          <w:rFonts w:eastAsiaTheme="majorEastAsia"/>
           <w:lang w:val="eu-ES"/>
         </w:rPr>
       </w:pPr>
-      <w:r>
-        <w:rPr>
-          <w:rFonts w:eastAsiaTheme="majorEastAsia"/>
-          <w:lang w:val="eu-ES"/>
-        </w:rPr>
-        <w:t>Analista: 70€/ordua</w:t>
-      </w:r>
     </w:p>
-    <w:p>
-      <w:pPr>
-        <w:pStyle w:val="Prrafodelista"/>
-        <w:numPr>
-          <w:ilvl w:val="0"/>
-          <w:numId w:val="7"/>
-        </w:numPr>
-        <w:jc w:val="both"/>
-        <w:rPr>
-          <w:rFonts w:eastAsiaTheme="majorEastAsia"/>
-          <w:lang w:val="eu-ES"/>
-        </w:rPr>
-      </w:pPr>
-      <w:r>
-        <w:rPr>
-          <w:rFonts w:eastAsiaTheme="majorEastAsia"/>
-          <w:lang w:val="eu-ES"/>
-        </w:rPr>
-        <w:t>Garatzaileak: 50€/ordua</w:t>
-      </w:r>
-    </w:p>
-    <w:p>
-      <w:pPr>
-        <w:pStyle w:val="Prrafodelista"/>
-        <w:numPr>
-          <w:ilvl w:val="0"/>
-          <w:numId w:val="7"/>
-        </w:numPr>
-        <w:jc w:val="both"/>
-        <w:rPr>
-          <w:rFonts w:eastAsiaTheme="majorEastAsia"/>
-          <w:lang w:val="eu-ES"/>
-        </w:rPr>
-      </w:pPr>
-      <w:r>
-        <w:rPr>
-          <w:rFonts w:eastAsiaTheme="majorEastAsia"/>
-          <w:lang w:val="eu-ES"/>
-        </w:rPr>
-        <w:t>Testerrak: 50€/ordua</w:t>
-      </w:r>
-    </w:p>
-    <w:bookmarkEnd w:id="0"/>
     <w:p>
       <w:pPr>
         <w:jc w:val="both"/>
@@ -215,7 +566,35 @@
         <w:rPr>
           <w:lang w:val="eu-ES"/>
         </w:rPr>
-        <w:t>Erabilitako erreminta guztiak doakoak izan dira, beraz, arkitektura propioa eraikitzearen erabakia egokia izan da. Bizagiren arkitektura erabiliz bere lizentziak eta urteroko mantenuak proiektuaren kostua handituko lukete. Beste alde batetik, ez dira aurkitu erabilitako erreminten premium lizentziarik, baina egotekotan aurrekontuan sartu daitezke, sistemaren kalitatea handitzeko asmoz. Beheko taulan proposatutako sistema bideragarria izateko aurrekontua ikus daiteke:</w:t>
+        <w:t xml:space="preserve">Erabilitako erreminta guztiak doakoak izan dira, beraz, arkitektura propioa eraikitzearen erabakia egokia izan da. </w:t>
+      </w:r>
+      <w:proofErr w:type="spellStart"/>
+      <w:r>
+        <w:rPr>
+          <w:lang w:val="eu-ES"/>
+        </w:rPr>
+        <w:t>Bizagiren</w:t>
+      </w:r>
+      <w:proofErr w:type="spellEnd"/>
+      <w:r>
+        <w:rPr>
+          <w:lang w:val="eu-ES"/>
+        </w:rPr>
+        <w:t xml:space="preserve"> arkitektura erabiliz bere lizentziak eta urteroko mantenuak proiektuaren kostua handituko lukete. Beste alde batetik, ez dira aurkitu erabilitako erreminten </w:t>
+      </w:r>
+      <w:proofErr w:type="spellStart"/>
+      <w:r>
+        <w:rPr>
+          <w:lang w:val="eu-ES"/>
+        </w:rPr>
+        <w:t>premium</w:t>
+      </w:r>
+      <w:proofErr w:type="spellEnd"/>
+      <w:r>
+        <w:rPr>
+          <w:lang w:val="eu-ES"/>
+        </w:rPr>
+        <w:t xml:space="preserve"> lizentziarik, baina egotekotan aurrekontuan sartu daitezke, sistemaren kalitatea handitzeko asmoz. Beheko taulan proposatutako sistema bideragarria izateko aurrekontua ikus daiteke:</w:t>
       </w:r>
       <w:r>
         <w:t xml:space="preserve"> </w:t>
@@ -432,6 +811,7 @@
                 <w:lang w:eastAsia="es-ES"/>
               </w:rPr>
             </w:pPr>
+            <w:proofErr w:type="spellStart"/>
             <w:r>
               <w:rPr>
                 <w:rFonts w:ascii="Calibri" w:eastAsia="Times New Roman" w:hAnsi="Calibri" w:cs="Calibri"/>
@@ -441,27 +821,10 @@
                 <w:szCs w:val="20"/>
                 <w:lang w:eastAsia="es-ES"/>
               </w:rPr>
-              <w:t>Giza Baliabideak</w:t>
-            </w:r>
-          </w:p>
-        </w:tc>
-        <w:tc>
-          <w:tcPr>
-            <w:tcW w:w="1160" w:type="dxa"/>
-            <w:tcBorders>
-              <w:top w:val="nil"/>
-              <w:left w:val="nil"/>
-              <w:bottom w:val="single" w:sz="8" w:space="0" w:color="auto"/>
-              <w:right w:val="single" w:sz="8" w:space="0" w:color="auto"/>
-            </w:tcBorders>
-            <w:shd w:val="clear" w:color="000000" w:fill="AEAAAA"/>
-            <w:vAlign w:val="center"/>
-            <w:hideMark/>
-          </w:tcPr>
-          <w:p>
-            <w:pPr>
-              <w:spacing w:after="0" w:line="240" w:lineRule="auto"/>
-              <w:jc w:val="center"/>
+              <w:t>Giza</w:t>
+            </w:r>
+            <w:proofErr w:type="spellEnd"/>
+            <w:r>
               <w:rPr>
                 <w:rFonts w:ascii="Calibri" w:eastAsia="Times New Roman" w:hAnsi="Calibri" w:cs="Calibri"/>
                 <w:b/>
@@ -470,7 +833,9 @@
                 <w:szCs w:val="20"/>
                 <w:lang w:eastAsia="es-ES"/>
               </w:rPr>
-            </w:pPr>
+              <w:t xml:space="preserve"> </w:t>
+            </w:r>
+            <w:proofErr w:type="spellStart"/>
             <w:r>
               <w:rPr>
                 <w:rFonts w:ascii="Calibri" w:eastAsia="Times New Roman" w:hAnsi="Calibri" w:cs="Calibri"/>
@@ -480,8 +845,9 @@
                 <w:szCs w:val="20"/>
                 <w:lang w:eastAsia="es-ES"/>
               </w:rPr>
-              <w:t>Orduak</w:t>
-            </w:r>
+              <w:t>Baliabideak</w:t>
+            </w:r>
+            <w:proofErr w:type="spellEnd"/>
           </w:p>
         </w:tc>
         <w:tc>
@@ -510,6 +876,7 @@
                 <w:lang w:eastAsia="es-ES"/>
               </w:rPr>
             </w:pPr>
+            <w:proofErr w:type="spellStart"/>
             <w:r>
               <w:rPr>
                 <w:rFonts w:ascii="Calibri" w:eastAsia="Times New Roman" w:hAnsi="Calibri" w:cs="Calibri"/>
@@ -519,8 +886,50 @@
                 <w:szCs w:val="20"/>
                 <w:lang w:eastAsia="es-ES"/>
               </w:rPr>
+              <w:t>Orduak</w:t>
+            </w:r>
+            <w:proofErr w:type="spellEnd"/>
+          </w:p>
+        </w:tc>
+        <w:tc>
+          <w:tcPr>
+            <w:tcW w:w="1160" w:type="dxa"/>
+            <w:tcBorders>
+              <w:top w:val="nil"/>
+              <w:left w:val="nil"/>
+              <w:bottom w:val="single" w:sz="8" w:space="0" w:color="auto"/>
+              <w:right w:val="single" w:sz="8" w:space="0" w:color="auto"/>
+            </w:tcBorders>
+            <w:shd w:val="clear" w:color="000000" w:fill="AEAAAA"/>
+            <w:vAlign w:val="center"/>
+            <w:hideMark/>
+          </w:tcPr>
+          <w:p>
+            <w:pPr>
+              <w:spacing w:after="0" w:line="240" w:lineRule="auto"/>
+              <w:jc w:val="center"/>
+              <w:rPr>
+                <w:rFonts w:ascii="Calibri" w:eastAsia="Times New Roman" w:hAnsi="Calibri" w:cs="Calibri"/>
+                <w:b/>
+                <w:bCs/>
+                <w:color w:val="000000"/>
+                <w:szCs w:val="20"/>
+                <w:lang w:eastAsia="es-ES"/>
+              </w:rPr>
+            </w:pPr>
+            <w:proofErr w:type="spellStart"/>
+            <w:r>
+              <w:rPr>
+                <w:rFonts w:ascii="Calibri" w:eastAsia="Times New Roman" w:hAnsi="Calibri" w:cs="Calibri"/>
+                <w:b/>
+                <w:bCs/>
+                <w:color w:val="000000"/>
+                <w:szCs w:val="20"/>
+                <w:lang w:eastAsia="es-ES"/>
+              </w:rPr>
               <w:t>Kostua</w:t>
             </w:r>
+            <w:proofErr w:type="spellEnd"/>
           </w:p>
         </w:tc>
         <w:tc>
@@ -657,6 +1066,7 @@
                 <w:lang w:eastAsia="es-ES"/>
               </w:rPr>
             </w:pPr>
+            <w:proofErr w:type="spellStart"/>
             <w:r>
               <w:rPr>
                 <w:rFonts w:ascii="Calibri" w:eastAsia="Times New Roman" w:hAnsi="Calibri" w:cs="Calibri"/>
@@ -666,6 +1076,7 @@
               </w:rPr>
               <w:t>Zuzendaria</w:t>
             </w:r>
+            <w:proofErr w:type="spellEnd"/>
           </w:p>
         </w:tc>
         <w:tc>
@@ -872,6 +1283,7 @@
                 <w:lang w:eastAsia="es-ES"/>
               </w:rPr>
             </w:pPr>
+            <w:proofErr w:type="spellStart"/>
             <w:r>
               <w:rPr>
                 <w:rFonts w:ascii="Calibri" w:eastAsia="Times New Roman" w:hAnsi="Calibri" w:cs="Calibri"/>
@@ -881,6 +1293,7 @@
               </w:rPr>
               <w:t>Arkitektoa</w:t>
             </w:r>
+            <w:proofErr w:type="spellEnd"/>
           </w:p>
         </w:tc>
         <w:tc>
@@ -1302,6 +1715,7 @@
                 <w:lang w:eastAsia="es-ES"/>
               </w:rPr>
             </w:pPr>
+            <w:proofErr w:type="spellStart"/>
             <w:r>
               <w:rPr>
                 <w:rFonts w:ascii="Calibri" w:eastAsia="Times New Roman" w:hAnsi="Calibri" w:cs="Calibri"/>
@@ -1311,6 +1725,7 @@
               </w:rPr>
               <w:t>Garatzailea</w:t>
             </w:r>
+            <w:proofErr w:type="spellEnd"/>
           </w:p>
         </w:tc>
         <w:tc>
@@ -1517,15 +1932,17 @@
                 <w:lang w:eastAsia="es-ES"/>
               </w:rPr>
             </w:pPr>
-            <w:r>
-              <w:rPr>
-                <w:rFonts w:ascii="Calibri" w:eastAsia="Times New Roman" w:hAnsi="Calibri" w:cs="Calibri"/>
-                <w:color w:val="000000"/>
-                <w:szCs w:val="20"/>
-                <w:lang w:eastAsia="es-ES"/>
-              </w:rPr>
-              <w:t>Testera</w:t>
-            </w:r>
+            <w:proofErr w:type="spellStart"/>
+            <w:r>
+              <w:rPr>
+                <w:rFonts w:ascii="Calibri" w:eastAsia="Times New Roman" w:hAnsi="Calibri" w:cs="Calibri"/>
+                <w:color w:val="000000"/>
+                <w:szCs w:val="20"/>
+                <w:lang w:eastAsia="es-ES"/>
+              </w:rPr>
+              <w:t>Probatzailea</w:t>
+            </w:r>
+            <w:proofErr w:type="spellEnd"/>
           </w:p>
         </w:tc>
         <w:tc>
@@ -1700,6 +2117,7 @@
                 <w:lang w:eastAsia="es-ES"/>
               </w:rPr>
             </w:pPr>
+            <w:proofErr w:type="spellStart"/>
             <w:r>
               <w:rPr>
                 <w:rFonts w:ascii="Calibri" w:eastAsia="Times New Roman" w:hAnsi="Calibri" w:cs="Calibri"/>
@@ -1711,6 +2129,7 @@
               </w:rPr>
               <w:t>Totala</w:t>
             </w:r>
+            <w:proofErr w:type="spellEnd"/>
           </w:p>
         </w:tc>
         <w:tc>
@@ -1815,6 +2234,7 @@
                 <w:lang w:eastAsia="es-ES"/>
               </w:rPr>
             </w:pPr>
+            <w:proofErr w:type="spellStart"/>
             <w:r>
               <w:rPr>
                 <w:rFonts w:ascii="Calibri" w:eastAsia="Times New Roman" w:hAnsi="Calibri" w:cs="Calibri"/>
@@ -1826,6 +2246,7 @@
               </w:rPr>
               <w:t>Erremintak</w:t>
             </w:r>
+            <w:proofErr w:type="spellEnd"/>
           </w:p>
         </w:tc>
         <w:tc>
@@ -1854,6 +2275,7 @@
                 <w:lang w:eastAsia="es-ES"/>
               </w:rPr>
             </w:pPr>
+            <w:proofErr w:type="spellStart"/>
             <w:r>
               <w:rPr>
                 <w:rFonts w:ascii="Calibri" w:eastAsia="Times New Roman" w:hAnsi="Calibri" w:cs="Calibri"/>
@@ -1865,6 +2287,7 @@
               </w:rPr>
               <w:t>Lizentzia</w:t>
             </w:r>
+            <w:proofErr w:type="spellEnd"/>
           </w:p>
         </w:tc>
         <w:tc>
@@ -1893,6 +2316,7 @@
                 <w:lang w:eastAsia="es-ES"/>
               </w:rPr>
             </w:pPr>
+            <w:proofErr w:type="spellStart"/>
             <w:r>
               <w:rPr>
                 <w:rFonts w:ascii="Calibri" w:eastAsia="Times New Roman" w:hAnsi="Calibri" w:cs="Calibri"/>
@@ -1904,6 +2328,7 @@
               </w:rPr>
               <w:t>Mantenua</w:t>
             </w:r>
+            <w:proofErr w:type="spellEnd"/>
           </w:p>
         </w:tc>
         <w:tc>
@@ -2470,6 +2895,7 @@
                 <w:lang w:eastAsia="es-ES"/>
               </w:rPr>
             </w:pPr>
+            <w:proofErr w:type="spellStart"/>
             <w:r>
               <w:rPr>
                 <w:rFonts w:ascii="Calibri" w:eastAsia="Times New Roman" w:hAnsi="Calibri" w:cs="Calibri"/>
@@ -2479,6 +2905,7 @@
               </w:rPr>
               <w:t>VSCode</w:t>
             </w:r>
+            <w:proofErr w:type="spellEnd"/>
           </w:p>
         </w:tc>
         <w:tc>
@@ -2685,6 +3112,7 @@
                 <w:lang w:eastAsia="es-ES"/>
               </w:rPr>
             </w:pPr>
+            <w:proofErr w:type="spellStart"/>
             <w:r>
               <w:rPr>
                 <w:rFonts w:ascii="Calibri" w:eastAsia="Times New Roman" w:hAnsi="Calibri" w:cs="Calibri"/>
@@ -2694,6 +3122,7 @@
               </w:rPr>
               <w:t>PlantUML</w:t>
             </w:r>
+            <w:proofErr w:type="spellEnd"/>
           </w:p>
         </w:tc>
         <w:tc>
@@ -3975,6 +4404,7 @@
                 <w:lang w:eastAsia="es-ES"/>
               </w:rPr>
             </w:pPr>
+            <w:proofErr w:type="spellStart"/>
             <w:r>
               <w:rPr>
                 <w:rFonts w:ascii="Calibri" w:eastAsia="Times New Roman" w:hAnsi="Calibri" w:cs="Calibri"/>
@@ -3984,6 +4414,7 @@
               </w:rPr>
               <w:t>Pantheon</w:t>
             </w:r>
+            <w:proofErr w:type="spellEnd"/>
           </w:p>
         </w:tc>
         <w:tc>
@@ -4158,6 +4589,7 @@
                 <w:lang w:eastAsia="es-ES"/>
               </w:rPr>
             </w:pPr>
+            <w:proofErr w:type="spellStart"/>
             <w:r>
               <w:rPr>
                 <w:rFonts w:ascii="Calibri" w:eastAsia="Times New Roman" w:hAnsi="Calibri" w:cs="Calibri"/>
@@ -4169,6 +4601,7 @@
               </w:rPr>
               <w:t>Totala</w:t>
             </w:r>
+            <w:proofErr w:type="spellEnd"/>
           </w:p>
         </w:tc>
         <w:tc>
@@ -4360,6 +4793,7 @@
     </w:tbl>
     <w:p>
       <w:pPr>
+        <w:jc w:val="both"/>
         <w:rPr>
           <w:sz w:val="22"/>
         </w:rPr>
@@ -4411,8 +4845,6 @@
       <w:headerReference w:type="default" r:id="rId9"/>
       <w:footerReference w:type="even" r:id="rId10"/>
       <w:footerReference w:type="default" r:id="rId11"/>
-      <w:headerReference w:type="first" r:id="rId12"/>
-      <w:footerReference w:type="first" r:id="rId13"/>
       <w:pgSz w:w="11906" w:h="16838"/>
       <w:pgMar w:top="1417" w:right="1701" w:bottom="1417" w:left="1701" w:header="708" w:footer="708" w:gutter="0"/>
       <w:cols w:space="708"/>
@@ -4464,9 +4896,11 @@
     <w:pPr>
       <w:pStyle w:val="Piedepgina"/>
     </w:pPr>
+    <w:proofErr w:type="spellStart"/>
     <w:r>
       <w:t>Aurrekontua</w:t>
     </w:r>
+    <w:proofErr w:type="spellEnd"/>
     <w:r>
       <w:ptab w:relativeTo="margin" w:alignment="center" w:leader="none"/>
     </w:r>
@@ -4474,7 +4908,7 @@
       <w:t>2021/0</w:t>
     </w:r>
     <w:r>
-      <w:t>5/31</w:t>
+      <w:t>6/07</w:t>
     </w:r>
     <w:r>
       <w:ptab w:relativeTo="margin" w:alignment="right" w:leader="none"/>
@@ -4497,21 +4931,21 @@
     <w:r>
       <w:t xml:space="preserve"> / </w:t>
     </w:r>
-    <w:fldSimple w:instr="NUMPAGES  \* Arabic  \* MERGEFORMAT">
-      <w:r>
-        <w:t>2</w:t>
-      </w:r>
-    </w:fldSimple>
-  </w:p>
-</w:ftr>
-</file>
-
-<file path=word/footer3.xml><?xml version="1.0" encoding="utf-8"?>
-<w:ftr xmlns:wpc="http://schemas.microsoft.com/office/word/2010/wordprocessingCanvas" xmlns:cx="http://schemas.microsoft.com/office/drawing/2014/chartex" xmlns:cx1="http://schemas.microsoft.com/office/drawing/2015/9/8/chartex" xmlns:cx2="http://schemas.microsoft.com/office/drawing/2015/10/21/chartex" xmlns:cx3="http://schemas.microsoft.com/office/drawing/2016/5/9/chartex" xmlns:cx4="http://schemas.microsoft.com/office/drawing/2016/5/10/chartex" xmlns:cx5="http://schemas.microsoft.com/office/drawing/2016/5/11/chartex" xmlns:cx6="http://schemas.microsoft.com/office/drawing/2016/5/12/chartex" xmlns:cx7="http://schemas.microsoft.com/office/drawing/2016/5/13/chartex" xmlns:cx8="http://schemas.microsoft.com/office/drawing/2016/5/14/chartex" xmlns:mc="http://schemas.openxmlformats.org/markup-compatibility/2006" xmlns:aink="http://schemas.microsoft.com/office/drawing/2016/ink" xmlns:am3d="http://schemas.microsoft.com/office/drawing/2017/model3d" xmlns:o="urn:schemas-microsoft-com:office:office" xmlns:r="http://schemas.openxmlformats.org/officeDocument/2006/relationships" xmlns:m="http://schemas.openxmlformats.org/officeDocument/2006/math" xmlns:v="urn:schemas-microsoft-com:vml" xmlns:wp14="http://schemas.microsoft.com/office/word/2010/wordprocessingDrawing" xmlns:wp="http://schemas.openxmlformats.org/drawingml/2006/wordprocessingDrawing" xmlns:w10="urn:schemas-microsoft-com:office:word" xmlns:w="http://schemas.openxmlformats.org/wordprocessingml/2006/main" xmlns:w14="http://schemas.microsoft.com/office/word/2010/wordml" xmlns:w15="http://schemas.microsoft.com/office/word/2012/wordml" xmlns:w16cex="http://schemas.microsoft.com/office/word/2018/wordml/cex" xmlns:w16cid="http://schemas.microsoft.com/office/word/2016/wordml/cid" xmlns:w16="http://schemas.microsoft.com/office/word/2018/wordml" xmlns:w16sdtdh="http://schemas.microsoft.com/office/word/2020/wordml/sdtdatahash" xmlns:w16se="http://schemas.microsoft.com/office/word/2015/wordml/symex" xmlns:wpg="http://schemas.microsoft.com/office/word/2010/wordprocessingGroup" xmlns:wpi="http://schemas.microsoft.com/office/word/2010/wordprocessingInk" xmlns:wne="http://schemas.microsoft.com/office/word/2006/wordml" xmlns:wps="http://schemas.microsoft.com/office/word/2010/wordprocessingShape" mc:Ignorable="w14 w15 w16se w16cid w16 w16cex w16sdtdh wp14">
-  <w:p>
-    <w:pPr>
-      <w:pStyle w:val="Piedepgina"/>
-    </w:pPr>
+    <w:r>
+      <w:fldChar w:fldCharType="begin"/>
+    </w:r>
+    <w:r>
+      <w:instrText>NUMPAGES  \* Arabic  \* MERGEFORMAT</w:instrText>
+    </w:r>
+    <w:r>
+      <w:fldChar w:fldCharType="separate"/>
+    </w:r>
+    <w:r>
+      <w:t>2</w:t>
+    </w:r>
+    <w:r>
+      <w:fldChar w:fldCharType="end"/>
+    </w:r>
   </w:p>
 </w:ftr>
 </file>
@@ -4732,8 +5166,16 @@
             <w:rPr>
               <w:lang w:val="eu-ES"/>
             </w:rPr>
-            <w:t>Proiektua: ProMeta</w:t>
+            <w:t xml:space="preserve">Proiektua: </w:t>
           </w:r>
+          <w:proofErr w:type="spellStart"/>
+          <w:r>
+            <w:rPr>
+              <w:lang w:val="eu-ES"/>
+            </w:rPr>
+            <w:t>ProMeta</w:t>
+          </w:r>
+          <w:proofErr w:type="spellEnd"/>
         </w:p>
         <w:p>
           <w:pPr>
@@ -4769,16 +5211,6 @@
     </w:tr>
   </w:tbl>
   <w:p/>
-</w:hdr>
-</file>
-
-<file path=word/header3.xml><?xml version="1.0" encoding="utf-8"?>
-<w:hdr xmlns:wpc="http://schemas.microsoft.com/office/word/2010/wordprocessingCanvas" xmlns:cx="http://schemas.microsoft.com/office/drawing/2014/chartex" xmlns:cx1="http://schemas.microsoft.com/office/drawing/2015/9/8/chartex" xmlns:cx2="http://schemas.microsoft.com/office/drawing/2015/10/21/chartex" xmlns:cx3="http://schemas.microsoft.com/office/drawing/2016/5/9/chartex" xmlns:cx4="http://schemas.microsoft.com/office/drawing/2016/5/10/chartex" xmlns:cx5="http://schemas.microsoft.com/office/drawing/2016/5/11/chartex" xmlns:cx6="http://schemas.microsoft.com/office/drawing/2016/5/12/chartex" xmlns:cx7="http://schemas.microsoft.com/office/drawing/2016/5/13/chartex" xmlns:cx8="http://schemas.microsoft.com/office/drawing/2016/5/14/chartex" xmlns:mc="http://schemas.openxmlformats.org/markup-compatibility/2006" xmlns:aink="http://schemas.microsoft.com/office/drawing/2016/ink" xmlns:am3d="http://schemas.microsoft.com/office/drawing/2017/model3d" xmlns:o="urn:schemas-microsoft-com:office:office" xmlns:r="http://schemas.openxmlformats.org/officeDocument/2006/relationships" xmlns:m="http://schemas.openxmlformats.org/officeDocument/2006/math" xmlns:v="urn:schemas-microsoft-com:vml" xmlns:wp14="http://schemas.microsoft.com/office/word/2010/wordprocessingDrawing" xmlns:wp="http://schemas.openxmlformats.org/drawingml/2006/wordprocessingDrawing" xmlns:w10="urn:schemas-microsoft-com:office:word" xmlns:w="http://schemas.openxmlformats.org/wordprocessingml/2006/main" xmlns:w14="http://schemas.microsoft.com/office/word/2010/wordml" xmlns:w15="http://schemas.microsoft.com/office/word/2012/wordml" xmlns:w16cex="http://schemas.microsoft.com/office/word/2018/wordml/cex" xmlns:w16cid="http://schemas.microsoft.com/office/word/2016/wordml/cid" xmlns:w16="http://schemas.microsoft.com/office/word/2018/wordml" xmlns:w16sdtdh="http://schemas.microsoft.com/office/word/2020/wordml/sdtdatahash" xmlns:w16se="http://schemas.microsoft.com/office/word/2015/wordml/symex" xmlns:wpg="http://schemas.microsoft.com/office/word/2010/wordprocessingGroup" xmlns:wpi="http://schemas.microsoft.com/office/word/2010/wordprocessingInk" xmlns:wne="http://schemas.microsoft.com/office/word/2006/wordml" xmlns:wps="http://schemas.microsoft.com/office/word/2010/wordprocessingShape" mc:Ignorable="w14 w15 w16se w16cid w16 w16cex w16sdtdh wp14">
-  <w:p>
-    <w:pPr>
-      <w:pStyle w:val="Encabezado"/>
-    </w:pPr>
-  </w:p>
 </w:hdr>
 </file>
 

</xml_diff>